<commit_message>
Chỉnh sửa hợp đồng, auto ID Hóa đơn, ẩn ôn nhập số phòng
</commit_message>
<xml_diff>
--- a/RoomManagementSystem.Presentation/Templates/mau-hop-dong-thue-nha-o.docx
+++ b/RoomManagementSystem.Presentation/Templates/mau-hop-dong-thue-nha-o.docx
@@ -485,8 +485,6 @@
           <w:szCs w:val="28"/>
         </w:rPr>
       </w:pPr>
-      <w:bookmarkStart w:id="0" w:name="_GoBack"/>
-      <w:bookmarkEnd w:id="0"/>
       <w:r>
         <w:rPr>
           <w:rStyle w:val="7"/>
@@ -1101,20 +1099,10 @@
           <w:szCs w:val="28"/>
           <w:lang w:val="en-US"/>
         </w:rPr>
-        <w:t>{{ThoiHan}}</w:t>
-      </w:r>
-      <w:r>
-        <w:rPr>
-          <w:rFonts w:hint="default"/>
-          <w:b w:val="0"/>
-          <w:bCs w:val="0"/>
-          <w:color w:val="000000"/>
-          <w:sz w:val="28"/>
-          <w:szCs w:val="28"/>
-          <w:lang w:val="en-US"/>
-        </w:rPr>
-        <w:t xml:space="preserve"> </w:t>
-      </w:r>
+        <w:t xml:space="preserve">{{ThoiHan}} tháng </w:t>
+      </w:r>
+      <w:bookmarkStart w:id="0" w:name="_GoBack"/>
+      <w:bookmarkEnd w:id="0"/>
       <w:r>
         <w:rPr>
           <w:b w:val="0"/>
@@ -2199,6 +2187,7 @@
       </w:tblGrid>
       <w:tr>
         <w:tblPrEx>
+          <w:shd w:val="clear" w:color="auto" w:fill="FFFFFF"/>
           <w:tblCellMar>
             <w:top w:w="0" w:type="dxa"/>
             <w:left w:w="0" w:type="dxa"/>
@@ -4219,7 +4208,7 @@
     <w:lsdException w:qFormat="1" w:unhideWhenUsed="0" w:uiPriority="10" w:semiHidden="0" w:name="Title"/>
     <w:lsdException w:uiPriority="99" w:name="Closing"/>
     <w:lsdException w:uiPriority="99" w:name="Signature"/>
-    <w:lsdException w:uiPriority="1" w:name="Default Paragraph Font"/>
+    <w:lsdException w:qFormat="1" w:uiPriority="1" w:name="Default Paragraph Font"/>
     <w:lsdException w:uiPriority="99" w:name="Body Text"/>
     <w:lsdException w:uiPriority="99" w:name="Body Text Indent"/>
     <w:lsdException w:uiPriority="99" w:name="List Continue"/>
@@ -4421,6 +4410,7 @@
     <w:name w:val="Default Paragraph Font"/>
     <w:semiHidden/>
     <w:unhideWhenUsed/>
+    <w:qFormat/>
     <w:uiPriority w:val="1"/>
   </w:style>
   <w:style w:type="table" w:default="1" w:styleId="3">

</xml_diff>